<commit_message>
Added one more requirement
</commit_message>
<xml_diff>
--- a/Deadlines/Final Report/Project Functional Requirements.docx
+++ b/Deadlines/Final Report/Project Functional Requirements.docx
@@ -718,6 +718,12 @@
         </w:rPr>
         <w:lastRenderedPageBreak/>
         <w:t>The project will inject NL derived SPL into the AI's SPL Queue for consumption</w:t>
+      </w:r>
+      <w:r>
+        <w:rPr>
+          <w:rFonts w:ascii="Times New Roman" w:hAnsi="Times New Roman" w:cs="Times New Roman"/>
+        </w:rPr>
+        <w:t xml:space="preserve"> once fully approved</w:t>
       </w:r>
     </w:p>
     <w:p>

</xml_diff>

<commit_message>
Improved tests, and functionality of the NLP Pipeline, also altered requirements
</commit_message>
<xml_diff>
--- a/Deadlines/Final Report/Project Functional Requirements.docx
+++ b/Deadlines/Final Report/Project Functional Requirements.docx
@@ -146,6 +146,24 @@
       <w:pPr>
         <w:pStyle w:val="ListParagraph"/>
         <w:numPr>
+          <w:ilvl w:val="3"/>
+          <w:numId w:val="4"/>
+        </w:numPr>
+        <w:rPr>
+          <w:rFonts w:ascii="Times New Roman" w:hAnsi="Times New Roman" w:cs="Times New Roman"/>
+        </w:rPr>
+      </w:pPr>
+      <w:r>
+        <w:rPr>
+          <w:rFonts w:ascii="Times New Roman" w:hAnsi="Times New Roman" w:cs="Times New Roman"/>
+        </w:rPr>
+        <w:t>The game view will be able to navigate the full game map</w:t>
+      </w:r>
+    </w:p>
+    <w:p>
+      <w:pPr>
+        <w:pStyle w:val="ListParagraph"/>
+        <w:numPr>
           <w:ilvl w:val="2"/>
           <w:numId w:val="4"/>
         </w:numPr>
@@ -236,6 +254,24 @@
       <w:pPr>
         <w:pStyle w:val="ListParagraph"/>
         <w:numPr>
+          <w:ilvl w:val="4"/>
+          <w:numId w:val="4"/>
+        </w:numPr>
+        <w:rPr>
+          <w:rFonts w:ascii="Times New Roman" w:hAnsi="Times New Roman" w:cs="Times New Roman"/>
+        </w:rPr>
+      </w:pPr>
+      <w:r>
+        <w:rPr>
+          <w:rFonts w:ascii="Times New Roman" w:hAnsi="Times New Roman" w:cs="Times New Roman"/>
+        </w:rPr>
+        <w:t>There will be the ability to have consistent resource points by choosing to load a map</w:t>
+      </w:r>
+    </w:p>
+    <w:p>
+      <w:pPr>
+        <w:pStyle w:val="ListParagraph"/>
+        <w:numPr>
           <w:ilvl w:val="3"/>
           <w:numId w:val="4"/>
         </w:numPr>
@@ -555,6 +591,18 @@
         </w:rPr>
         <w:t>The AI will be omnipresent</w:t>
       </w:r>
+      <w:r>
+        <w:rPr>
+          <w:rFonts w:ascii="Times New Roman" w:hAnsi="Times New Roman" w:cs="Times New Roman"/>
+        </w:rPr>
+        <w:t xml:space="preserve"> with full access to the game </w:t>
+      </w:r>
+      <w:r>
+        <w:rPr>
+          <w:rFonts w:ascii="Times New Roman" w:hAnsi="Times New Roman" w:cs="Times New Roman"/>
+        </w:rPr>
+        <w:t>world</w:t>
+      </w:r>
     </w:p>
     <w:p>
       <w:pPr>
@@ -679,8 +727,15 @@
         <w:rPr>
           <w:rFonts w:ascii="Times New Roman" w:hAnsi="Times New Roman" w:cs="Times New Roman"/>
         </w:rPr>
+        <w:lastRenderedPageBreak/>
         <w:t>The project will achieve 80% accuracy</w:t>
       </w:r>
+      <w:r>
+        <w:rPr>
+          <w:rFonts w:ascii="Times New Roman" w:hAnsi="Times New Roman" w:cs="Times New Roman"/>
+        </w:rPr>
+        <w:t xml:space="preserve"> on understood instructions</w:t>
+      </w:r>
     </w:p>
     <w:p>
       <w:pPr>
@@ -697,6 +752,24 @@
         <w:rPr>
           <w:rFonts w:ascii="Times New Roman" w:hAnsi="Times New Roman" w:cs="Times New Roman"/>
         </w:rPr>
+        <w:t>The project will be able to output failure to understand instructions</w:t>
+      </w:r>
+    </w:p>
+    <w:p>
+      <w:pPr>
+        <w:pStyle w:val="ListParagraph"/>
+        <w:numPr>
+          <w:ilvl w:val="2"/>
+          <w:numId w:val="4"/>
+        </w:numPr>
+        <w:rPr>
+          <w:rFonts w:ascii="Times New Roman" w:hAnsi="Times New Roman" w:cs="Times New Roman"/>
+        </w:rPr>
+      </w:pPr>
+      <w:r>
+        <w:rPr>
+          <w:rFonts w:ascii="Times New Roman" w:hAnsi="Times New Roman" w:cs="Times New Roman"/>
+        </w:rPr>
         <w:t>The project will perform conversions of a single sentence of instruction in under 10 seconds on modern hardware</w:t>
       </w:r>
     </w:p>
@@ -716,7 +789,6 @@
         <w:rPr>
           <w:rFonts w:ascii="Times New Roman" w:hAnsi="Times New Roman" w:cs="Times New Roman"/>
         </w:rPr>
-        <w:lastRenderedPageBreak/>
         <w:t>The project will inject NL derived SPL into the AI's SPL Queue for consumption</w:t>
       </w:r>
       <w:r>
@@ -777,7 +849,67 @@
         <w:rPr>
           <w:rFonts w:ascii="Times New Roman" w:hAnsi="Times New Roman" w:cs="Times New Roman"/>
         </w:rPr>
-        <w:t>The AI will have the ability to learn to trust the human more</w:t>
+        <w:t>The AI will have the abil</w:t>
+      </w:r>
+      <w:r>
+        <w:rPr>
+          <w:rFonts w:ascii="Times New Roman" w:hAnsi="Times New Roman" w:cs="Times New Roman"/>
+        </w:rPr>
+        <w:t>ity to learn to trust the human based on a number of criteria:</w:t>
+      </w:r>
+    </w:p>
+    <w:p>
+      <w:pPr>
+        <w:pStyle w:val="ListParagraph"/>
+        <w:numPr>
+          <w:ilvl w:val="2"/>
+          <w:numId w:val="4"/>
+        </w:numPr>
+        <w:rPr>
+          <w:rFonts w:ascii="Times New Roman" w:hAnsi="Times New Roman" w:cs="Times New Roman"/>
+        </w:rPr>
+      </w:pPr>
+      <w:r>
+        <w:rPr>
+          <w:rFonts w:ascii="Times New Roman" w:hAnsi="Times New Roman" w:cs="Times New Roman"/>
+        </w:rPr>
+        <w:t xml:space="preserve"> Success of human planned operations</w:t>
+      </w:r>
+    </w:p>
+    <w:p>
+      <w:pPr>
+        <w:pStyle w:val="ListParagraph"/>
+        <w:numPr>
+          <w:ilvl w:val="2"/>
+          <w:numId w:val="4"/>
+        </w:numPr>
+        <w:rPr>
+          <w:rFonts w:ascii="Times New Roman" w:hAnsi="Times New Roman" w:cs="Times New Roman"/>
+        </w:rPr>
+      </w:pPr>
+      <w:r>
+        <w:rPr>
+          <w:rFonts w:ascii="Times New Roman" w:hAnsi="Times New Roman" w:cs="Times New Roman"/>
+        </w:rPr>
+        <w:t>Value of traded items from human</w:t>
+      </w:r>
+    </w:p>
+    <w:p>
+      <w:pPr>
+        <w:pStyle w:val="ListParagraph"/>
+        <w:numPr>
+          <w:ilvl w:val="2"/>
+          <w:numId w:val="4"/>
+        </w:numPr>
+        <w:rPr>
+          <w:rFonts w:ascii="Times New Roman" w:hAnsi="Times New Roman" w:cs="Times New Roman"/>
+        </w:rPr>
+      </w:pPr>
+      <w:r>
+        <w:rPr>
+          <w:rFonts w:ascii="Times New Roman" w:hAnsi="Times New Roman" w:cs="Times New Roman"/>
+        </w:rPr>
+        <w:t>Assistance from human to AI</w:t>
       </w:r>
     </w:p>
     <w:p>
@@ -813,7 +945,19 @@
         <w:rPr>
           <w:rFonts w:ascii="Times New Roman" w:hAnsi="Times New Roman" w:cs="Times New Roman"/>
         </w:rPr>
-        <w:t>The AI will be able to follow human orders to the letter</w:t>
+        <w:t>The AI will be able to follow</w:t>
+      </w:r>
+      <w:r>
+        <w:rPr>
+          <w:rFonts w:ascii="Times New Roman" w:hAnsi="Times New Roman" w:cs="Times New Roman"/>
+        </w:rPr>
+        <w:t xml:space="preserve"> accepted</w:t>
+      </w:r>
+      <w:r>
+        <w:rPr>
+          <w:rFonts w:ascii="Times New Roman" w:hAnsi="Times New Roman" w:cs="Times New Roman"/>
+        </w:rPr>
+        <w:t xml:space="preserve"> human orders to the letter</w:t>
       </w:r>
     </w:p>
     <w:p>
@@ -1420,6 +1564,29 @@
     <w:qFormat/>
     <w:rsid w:val="002734C7"/>
   </w:style>
+  <w:style w:type="paragraph" w:styleId="Heading1">
+    <w:name w:val="heading 1"/>
+    <w:basedOn w:val="Normal"/>
+    <w:next w:val="Normal"/>
+    <w:link w:val="Heading1Char"/>
+    <w:uiPriority w:val="9"/>
+    <w:qFormat/>
+    <w:rsid w:val="008D2A74"/>
+    <w:pPr>
+      <w:keepNext/>
+      <w:keepLines/>
+      <w:spacing w:before="480" w:after="0"/>
+      <w:outlineLvl w:val="0"/>
+    </w:pPr>
+    <w:rPr>
+      <w:rFonts w:asciiTheme="majorHAnsi" w:eastAsiaTheme="majorEastAsia" w:hAnsiTheme="majorHAnsi" w:cstheme="majorBidi"/>
+      <w:b/>
+      <w:bCs/>
+      <w:color w:val="365F91" w:themeColor="accent1" w:themeShade="BF"/>
+      <w:sz w:val="28"/>
+      <w:szCs w:val="28"/>
+    </w:rPr>
+  </w:style>
   <w:style w:type="character" w:default="1" w:styleId="DefaultParagraphFont">
     <w:name w:val="Default Paragraph Font"/>
     <w:uiPriority w:val="1"/>
@@ -1536,6 +1703,21 @@
       <w:ind w:left="720"/>
       <w:contextualSpacing/>
     </w:pPr>
+  </w:style>
+  <w:style w:type="character" w:customStyle="1" w:styleId="Heading1Char">
+    <w:name w:val="Heading 1 Char"/>
+    <w:basedOn w:val="DefaultParagraphFont"/>
+    <w:link w:val="Heading1"/>
+    <w:uiPriority w:val="9"/>
+    <w:rsid w:val="008D2A74"/>
+    <w:rPr>
+      <w:rFonts w:asciiTheme="majorHAnsi" w:eastAsiaTheme="majorEastAsia" w:hAnsiTheme="majorHAnsi" w:cstheme="majorBidi"/>
+      <w:b/>
+      <w:bCs/>
+      <w:color w:val="365F91" w:themeColor="accent1" w:themeShade="BF"/>
+      <w:sz w:val="28"/>
+      <w:szCs w:val="28"/>
+    </w:rPr>
   </w:style>
 </w:styles>
 </file>

</xml_diff>